<commit_message>
Add last year comparison to SSRS mobile reports + update documentation
</commit_message>
<xml_diff>
--- a/Project/OrderForecastDoc/OrderForecast.docx
+++ b/Project/OrderForecastDoc/OrderForecast.docx
@@ -7241,6 +7241,642 @@
     </w:p>
     <w:p>
       <w:pPr>
+        <w:jc w:val="both"/>
+        <w:rPr>
+          <w:lang w:val="en-US"/>
+        </w:rPr>
+      </w:pPr>
+      <w:r>
+        <w:rPr>
+          <w:lang w:val="en-US"/>
+        </w:rPr>
+        <w:t>Because in the tabular model we created we have measure for last year values we can create a data source and data set on that tabular model</w:t>
+      </w:r>
+    </w:p>
+    <w:p>
+      <w:pPr>
+        <w:jc w:val="both"/>
+        <w:rPr>
+          <w:lang w:val="en-US"/>
+        </w:rPr>
+      </w:pPr>
+      <w:r>
+        <w:rPr>
+          <w:lang w:val="en-US"/>
+        </w:rPr>
+        <w:drawing>
+          <wp:inline distT="0" distB="0" distL="0" distR="0" wp14:anchorId="3FF59F83" wp14:editId="4A5A1AFF">
+            <wp:extent cx="5090601" cy="3231160"/>
+            <wp:effectExtent l="0" t="0" r="0" b="7620"/>
+            <wp:docPr id="112" name="Picture 112"/>
+            <wp:cNvGraphicFramePr>
+              <a:graphicFrameLocks xmlns:a="http://schemas.openxmlformats.org/drawingml/2006/main" noChangeAspect="1"/>
+            </wp:cNvGraphicFramePr>
+            <a:graphic xmlns:a="http://schemas.openxmlformats.org/drawingml/2006/main">
+              <a:graphicData uri="http://schemas.openxmlformats.org/drawingml/2006/picture">
+                <pic:pic xmlns:pic="http://schemas.openxmlformats.org/drawingml/2006/picture">
+                  <pic:nvPicPr>
+                    <pic:cNvPr id="1" name=""/>
+                    <pic:cNvPicPr/>
+                  </pic:nvPicPr>
+                  <pic:blipFill>
+                    <a:blip r:embed="rId80"/>
+                    <a:stretch>
+                      <a:fillRect/>
+                    </a:stretch>
+                  </pic:blipFill>
+                  <pic:spPr>
+                    <a:xfrm>
+                      <a:off x="0" y="0"/>
+                      <a:ext cx="5090601" cy="3231160"/>
+                    </a:xfrm>
+                    <a:prstGeom prst="rect">
+                      <a:avLst/>
+                    </a:prstGeom>
+                  </pic:spPr>
+                </pic:pic>
+              </a:graphicData>
+            </a:graphic>
+          </wp:inline>
+        </w:drawing>
+      </w:r>
+    </w:p>
+    <w:p>
+      <w:pPr>
+        <w:jc w:val="both"/>
+        <w:rPr>
+          <w:lang w:val="en-US"/>
+        </w:rPr>
+      </w:pPr>
+    </w:p>
+    <w:p>
+      <w:pPr>
+        <w:jc w:val="both"/>
+        <w:rPr>
+          <w:lang w:val="en-US"/>
+        </w:rPr>
+      </w:pPr>
+      <w:r>
+        <w:rPr>
+          <w:lang w:val="en-US"/>
+        </w:rPr>
+        <w:t>Because 2013 is the first year and it won’t have data to show any progress for that year we will filter it out</w:t>
+      </w:r>
+    </w:p>
+    <w:p>
+      <w:pPr>
+        <w:jc w:val="both"/>
+        <w:rPr>
+          <w:lang w:val="en-US"/>
+        </w:rPr>
+      </w:pPr>
+      <w:r>
+        <w:rPr>
+          <w:lang w:val="en-US"/>
+        </w:rPr>
+        <w:drawing>
+          <wp:inline distT="0" distB="0" distL="0" distR="0" wp14:anchorId="6605E27D" wp14:editId="5C52ED90">
+            <wp:extent cx="5731510" cy="3963035"/>
+            <wp:effectExtent l="0" t="0" r="2540" b="0"/>
+            <wp:docPr id="141" name="Picture 141"/>
+            <wp:cNvGraphicFramePr>
+              <a:graphicFrameLocks xmlns:a="http://schemas.openxmlformats.org/drawingml/2006/main" noChangeAspect="1"/>
+            </wp:cNvGraphicFramePr>
+            <a:graphic xmlns:a="http://schemas.openxmlformats.org/drawingml/2006/main">
+              <a:graphicData uri="http://schemas.openxmlformats.org/drawingml/2006/picture">
+                <pic:pic xmlns:pic="http://schemas.openxmlformats.org/drawingml/2006/picture">
+                  <pic:nvPicPr>
+                    <pic:cNvPr id="1" name=""/>
+                    <pic:cNvPicPr/>
+                  </pic:nvPicPr>
+                  <pic:blipFill>
+                    <a:blip r:embed="rId81"/>
+                    <a:stretch>
+                      <a:fillRect/>
+                    </a:stretch>
+                  </pic:blipFill>
+                  <pic:spPr>
+                    <a:xfrm>
+                      <a:off x="0" y="0"/>
+                      <a:ext cx="5731510" cy="3963035"/>
+                    </a:xfrm>
+                    <a:prstGeom prst="rect">
+                      <a:avLst/>
+                    </a:prstGeom>
+                  </pic:spPr>
+                </pic:pic>
+              </a:graphicData>
+            </a:graphic>
+          </wp:inline>
+        </w:drawing>
+      </w:r>
+    </w:p>
+    <w:p>
+      <w:pPr>
+        <w:jc w:val="both"/>
+        <w:rPr>
+          <w:lang w:val="en-US"/>
+        </w:rPr>
+      </w:pPr>
+    </w:p>
+    <w:p>
+      <w:pPr>
+        <w:jc w:val="both"/>
+        <w:rPr>
+          <w:lang w:val="en-US"/>
+        </w:rPr>
+      </w:pPr>
+    </w:p>
+    <w:p>
+      <w:pPr>
+        <w:jc w:val="both"/>
+        <w:rPr>
+          <w:lang w:val="en-US"/>
+        </w:rPr>
+      </w:pPr>
+    </w:p>
+    <w:p>
+      <w:pPr>
+        <w:jc w:val="both"/>
+        <w:rPr>
+          <w:lang w:val="en-US"/>
+        </w:rPr>
+      </w:pPr>
+    </w:p>
+    <w:p>
+      <w:pPr>
+        <w:jc w:val="both"/>
+        <w:rPr>
+          <w:lang w:val="en-US"/>
+        </w:rPr>
+      </w:pPr>
+    </w:p>
+    <w:p>
+      <w:pPr>
+        <w:jc w:val="both"/>
+        <w:rPr>
+          <w:lang w:val="en-US"/>
+        </w:rPr>
+      </w:pPr>
+    </w:p>
+    <w:p>
+      <w:pPr>
+        <w:jc w:val="both"/>
+        <w:rPr>
+          <w:lang w:val="en-US"/>
+        </w:rPr>
+      </w:pPr>
+    </w:p>
+    <w:p>
+      <w:pPr>
+        <w:jc w:val="both"/>
+        <w:rPr>
+          <w:lang w:val="en-US"/>
+        </w:rPr>
+      </w:pPr>
+      <w:r>
+        <w:rPr>
+          <w:lang w:val="en-US"/>
+        </w:rPr>
+        <w:t>Now on our new mobile report we will add the tabular data set</w:t>
+      </w:r>
+    </w:p>
+    <w:p>
+      <w:pPr>
+        <w:jc w:val="both"/>
+        <w:rPr>
+          <w:lang w:val="en-US"/>
+        </w:rPr>
+      </w:pPr>
+      <w:r>
+        <w:rPr>
+          <w:lang w:val="en-US"/>
+        </w:rPr>
+        <w:drawing>
+          <wp:inline distT="0" distB="0" distL="0" distR="0" wp14:anchorId="6E5CF15A" wp14:editId="3D2CC673">
+            <wp:extent cx="5731510" cy="2141220"/>
+            <wp:effectExtent l="0" t="0" r="2540" b="0"/>
+            <wp:docPr id="142" name="Picture 142"/>
+            <wp:cNvGraphicFramePr>
+              <a:graphicFrameLocks xmlns:a="http://schemas.openxmlformats.org/drawingml/2006/main" noChangeAspect="1"/>
+            </wp:cNvGraphicFramePr>
+            <a:graphic xmlns:a="http://schemas.openxmlformats.org/drawingml/2006/main">
+              <a:graphicData uri="http://schemas.openxmlformats.org/drawingml/2006/picture">
+                <pic:pic xmlns:pic="http://schemas.openxmlformats.org/drawingml/2006/picture">
+                  <pic:nvPicPr>
+                    <pic:cNvPr id="1" name=""/>
+                    <pic:cNvPicPr/>
+                  </pic:nvPicPr>
+                  <pic:blipFill>
+                    <a:blip r:embed="rId82"/>
+                    <a:stretch>
+                      <a:fillRect/>
+                    </a:stretch>
+                  </pic:blipFill>
+                  <pic:spPr>
+                    <a:xfrm>
+                      <a:off x="0" y="0"/>
+                      <a:ext cx="5731510" cy="2141220"/>
+                    </a:xfrm>
+                    <a:prstGeom prst="rect">
+                      <a:avLst/>
+                    </a:prstGeom>
+                  </pic:spPr>
+                </pic:pic>
+              </a:graphicData>
+            </a:graphic>
+          </wp:inline>
+        </w:drawing>
+      </w:r>
+    </w:p>
+    <w:p>
+      <w:pPr>
+        <w:jc w:val="both"/>
+        <w:rPr>
+          <w:lang w:val="en-US"/>
+        </w:rPr>
+      </w:pPr>
+      <w:r>
+        <w:rPr>
+          <w:lang w:val="en-US"/>
+        </w:rPr>
+        <w:t xml:space="preserve">We will use a grid to which we will add a </w:t>
+      </w:r>
+      <w:r>
+        <w:rPr>
+          <w:b/>
+          <w:lang w:val="en-US"/>
+        </w:rPr>
+        <w:t>gauge column</w:t>
+      </w:r>
+    </w:p>
+    <w:p>
+      <w:pPr>
+        <w:jc w:val="both"/>
+        <w:rPr>
+          <w:lang w:val="en-US"/>
+        </w:rPr>
+      </w:pPr>
+      <w:r>
+        <w:rPr>
+          <w:lang w:val="en-US"/>
+        </w:rPr>
+        <w:drawing>
+          <wp:inline distT="0" distB="0" distL="0" distR="0" wp14:anchorId="503F5DE1" wp14:editId="0FD1BEE4">
+            <wp:extent cx="861135" cy="1143099"/>
+            <wp:effectExtent l="0" t="0" r="0" b="0"/>
+            <wp:docPr id="143" name="Picture 143"/>
+            <wp:cNvGraphicFramePr>
+              <a:graphicFrameLocks xmlns:a="http://schemas.openxmlformats.org/drawingml/2006/main" noChangeAspect="1"/>
+            </wp:cNvGraphicFramePr>
+            <a:graphic xmlns:a="http://schemas.openxmlformats.org/drawingml/2006/main">
+              <a:graphicData uri="http://schemas.openxmlformats.org/drawingml/2006/picture">
+                <pic:pic xmlns:pic="http://schemas.openxmlformats.org/drawingml/2006/picture">
+                  <pic:nvPicPr>
+                    <pic:cNvPr id="1" name=""/>
+                    <pic:cNvPicPr/>
+                  </pic:nvPicPr>
+                  <pic:blipFill>
+                    <a:blip r:embed="rId83"/>
+                    <a:stretch>
+                      <a:fillRect/>
+                    </a:stretch>
+                  </pic:blipFill>
+                  <pic:spPr>
+                    <a:xfrm>
+                      <a:off x="0" y="0"/>
+                      <a:ext cx="861135" cy="1143099"/>
+                    </a:xfrm>
+                    <a:prstGeom prst="rect">
+                      <a:avLst/>
+                    </a:prstGeom>
+                  </pic:spPr>
+                </pic:pic>
+              </a:graphicData>
+            </a:graphic>
+          </wp:inline>
+        </w:drawing>
+      </w:r>
+      <w:r>
+        <w:rPr>
+          <w:lang w:val="en-US"/>
+        </w:rPr>
+        <w:drawing>
+          <wp:inline distT="0" distB="0" distL="0" distR="0" wp14:anchorId="7A2E51D2" wp14:editId="045A507A">
+            <wp:extent cx="1409822" cy="335309"/>
+            <wp:effectExtent l="0" t="0" r="0" b="7620"/>
+            <wp:docPr id="144" name="Picture 144"/>
+            <wp:cNvGraphicFramePr>
+              <a:graphicFrameLocks xmlns:a="http://schemas.openxmlformats.org/drawingml/2006/main" noChangeAspect="1"/>
+            </wp:cNvGraphicFramePr>
+            <a:graphic xmlns:a="http://schemas.openxmlformats.org/drawingml/2006/main">
+              <a:graphicData uri="http://schemas.openxmlformats.org/drawingml/2006/picture">
+                <pic:pic xmlns:pic="http://schemas.openxmlformats.org/drawingml/2006/picture">
+                  <pic:nvPicPr>
+                    <pic:cNvPr id="1" name=""/>
+                    <pic:cNvPicPr/>
+                  </pic:nvPicPr>
+                  <pic:blipFill>
+                    <a:blip r:embed="rId84"/>
+                    <a:stretch>
+                      <a:fillRect/>
+                    </a:stretch>
+                  </pic:blipFill>
+                  <pic:spPr>
+                    <a:xfrm>
+                      <a:off x="0" y="0"/>
+                      <a:ext cx="1409822" cy="335309"/>
+                    </a:xfrm>
+                    <a:prstGeom prst="rect">
+                      <a:avLst/>
+                    </a:prstGeom>
+                  </pic:spPr>
+                </pic:pic>
+              </a:graphicData>
+            </a:graphic>
+          </wp:inline>
+        </w:drawing>
+      </w:r>
+    </w:p>
+    <w:p>
+      <w:pPr>
+        <w:jc w:val="both"/>
+        <w:rPr>
+          <w:lang w:val="en-US"/>
+        </w:rPr>
+      </w:pPr>
+      <w:r>
+        <w:rPr>
+          <w:lang w:val="en-US"/>
+        </w:rPr>
+        <w:drawing>
+          <wp:inline distT="0" distB="0" distL="0" distR="0" wp14:anchorId="0509AE12" wp14:editId="681C68AE">
+            <wp:extent cx="3909399" cy="1516511"/>
+            <wp:effectExtent l="0" t="0" r="0" b="7620"/>
+            <wp:docPr id="145" name="Picture 145"/>
+            <wp:cNvGraphicFramePr>
+              <a:graphicFrameLocks xmlns:a="http://schemas.openxmlformats.org/drawingml/2006/main" noChangeAspect="1"/>
+            </wp:cNvGraphicFramePr>
+            <a:graphic xmlns:a="http://schemas.openxmlformats.org/drawingml/2006/main">
+              <a:graphicData uri="http://schemas.openxmlformats.org/drawingml/2006/picture">
+                <pic:pic xmlns:pic="http://schemas.openxmlformats.org/drawingml/2006/picture">
+                  <pic:nvPicPr>
+                    <pic:cNvPr id="1" name=""/>
+                    <pic:cNvPicPr/>
+                  </pic:nvPicPr>
+                  <pic:blipFill>
+                    <a:blip r:embed="rId85"/>
+                    <a:stretch>
+                      <a:fillRect/>
+                    </a:stretch>
+                  </pic:blipFill>
+                  <pic:spPr>
+                    <a:xfrm>
+                      <a:off x="0" y="0"/>
+                      <a:ext cx="3909399" cy="1516511"/>
+                    </a:xfrm>
+                    <a:prstGeom prst="rect">
+                      <a:avLst/>
+                    </a:prstGeom>
+                  </pic:spPr>
+                </pic:pic>
+              </a:graphicData>
+            </a:graphic>
+          </wp:inline>
+        </w:drawing>
+      </w:r>
+    </w:p>
+    <w:p>
+      <w:pPr>
+        <w:jc w:val="both"/>
+        <w:rPr>
+          <w:lang w:val="en-US"/>
+        </w:rPr>
+      </w:pPr>
+      <w:r>
+        <w:rPr>
+          <w:lang w:val="en-US"/>
+        </w:rPr>
+        <w:t xml:space="preserve">For the gauge we will use </w:t>
+      </w:r>
+      <w:r>
+        <w:rPr>
+          <w:i/>
+          <w:lang w:val="en-US"/>
+        </w:rPr>
+        <w:t xml:space="preserve">Order Count </w:t>
+      </w:r>
+      <w:r>
+        <w:rPr>
+          <w:lang w:val="en-US"/>
+        </w:rPr>
+        <w:t xml:space="preserve">as the gauge data and </w:t>
+      </w:r>
+      <w:r>
+        <w:rPr>
+          <w:i/>
+          <w:lang w:val="en-US"/>
+        </w:rPr>
+        <w:t>Order Count Last Year</w:t>
+      </w:r>
+      <w:r>
+        <w:rPr>
+          <w:lang w:val="en-US"/>
+        </w:rPr>
+        <w:t xml:space="preserve"> as the comparison data. We will use a </w:t>
+      </w:r>
+      <w:r>
+        <w:rPr>
+          <w:i/>
+          <w:lang w:val="en-US"/>
+        </w:rPr>
+        <w:t xml:space="preserve">Delta foreground </w:t>
+      </w:r>
+      <w:r>
+        <w:rPr>
+          <w:lang w:val="en-US"/>
+        </w:rPr>
+        <w:t>gauge type and also make sure that it counts higher values as better</w:t>
+      </w:r>
+    </w:p>
+    <w:p>
+      <w:pPr>
+        <w:jc w:val="both"/>
+        <w:rPr>
+          <w:lang w:val="en-US"/>
+        </w:rPr>
+      </w:pPr>
+      <w:r>
+        <w:rPr>
+          <w:lang w:val="en-US"/>
+        </w:rPr>
+        <w:drawing>
+          <wp:inline distT="0" distB="0" distL="0" distR="0" wp14:anchorId="1C0C2B41" wp14:editId="5DF3AC65">
+            <wp:extent cx="3124471" cy="1928027"/>
+            <wp:effectExtent l="0" t="0" r="0" b="0"/>
+            <wp:docPr id="146" name="Picture 146"/>
+            <wp:cNvGraphicFramePr>
+              <a:graphicFrameLocks xmlns:a="http://schemas.openxmlformats.org/drawingml/2006/main" noChangeAspect="1"/>
+            </wp:cNvGraphicFramePr>
+            <a:graphic xmlns:a="http://schemas.openxmlformats.org/drawingml/2006/main">
+              <a:graphicData uri="http://schemas.openxmlformats.org/drawingml/2006/picture">
+                <pic:pic xmlns:pic="http://schemas.openxmlformats.org/drawingml/2006/picture">
+                  <pic:nvPicPr>
+                    <pic:cNvPr id="1" name=""/>
+                    <pic:cNvPicPr/>
+                  </pic:nvPicPr>
+                  <pic:blipFill>
+                    <a:blip r:embed="rId86"/>
+                    <a:stretch>
+                      <a:fillRect/>
+                    </a:stretch>
+                  </pic:blipFill>
+                  <pic:spPr>
+                    <a:xfrm>
+                      <a:off x="0" y="0"/>
+                      <a:ext cx="3124471" cy="1928027"/>
+                    </a:xfrm>
+                    <a:prstGeom prst="rect">
+                      <a:avLst/>
+                    </a:prstGeom>
+                  </pic:spPr>
+                </pic:pic>
+              </a:graphicData>
+            </a:graphic>
+          </wp:inline>
+        </w:drawing>
+      </w:r>
+    </w:p>
+    <w:p>
+      <w:pPr>
+        <w:jc w:val="both"/>
+        <w:rPr>
+          <w:lang w:val="en-US"/>
+        </w:rPr>
+      </w:pPr>
+    </w:p>
+    <w:p>
+      <w:pPr>
+        <w:jc w:val="both"/>
+        <w:rPr>
+          <w:lang w:val="en-US"/>
+        </w:rPr>
+      </w:pPr>
+    </w:p>
+    <w:p>
+      <w:pPr>
+        <w:jc w:val="both"/>
+        <w:rPr>
+          <w:lang w:val="en-US"/>
+        </w:rPr>
+      </w:pPr>
+    </w:p>
+    <w:p>
+      <w:pPr>
+        <w:jc w:val="both"/>
+        <w:rPr>
+          <w:lang w:val="en-US"/>
+        </w:rPr>
+      </w:pPr>
+    </w:p>
+    <w:p>
+      <w:pPr>
+        <w:jc w:val="both"/>
+        <w:rPr>
+          <w:lang w:val="en-US"/>
+        </w:rPr>
+      </w:pPr>
+    </w:p>
+    <w:p>
+      <w:pPr>
+        <w:jc w:val="both"/>
+        <w:rPr>
+          <w:lang w:val="en-US"/>
+        </w:rPr>
+      </w:pPr>
+    </w:p>
+    <w:p>
+      <w:pPr>
+        <w:jc w:val="both"/>
+        <w:rPr>
+          <w:lang w:val="en-US"/>
+        </w:rPr>
+      </w:pPr>
+    </w:p>
+    <w:p>
+      <w:pPr>
+        <w:jc w:val="both"/>
+        <w:rPr>
+          <w:lang w:val="en-US"/>
+        </w:rPr>
+      </w:pPr>
+      <w:r>
+        <w:rPr>
+          <w:lang w:val="en-US"/>
+        </w:rPr>
+        <w:t>This is how the preview of our report should look like</w:t>
+      </w:r>
+    </w:p>
+    <w:p>
+      <w:pPr>
+        <w:jc w:val="both"/>
+        <w:rPr>
+          <w:lang w:val="en-US"/>
+        </w:rPr>
+      </w:pPr>
+      <w:r>
+        <w:rPr>
+          <w:lang w:val="en-US"/>
+        </w:rPr>
+        <w:drawing>
+          <wp:inline distT="0" distB="0" distL="0" distR="0" wp14:anchorId="478329C7" wp14:editId="60ECF7F4">
+            <wp:extent cx="5731510" cy="5178425"/>
+            <wp:effectExtent l="0" t="0" r="2540" b="3175"/>
+            <wp:docPr id="147" name="Picture 147"/>
+            <wp:cNvGraphicFramePr>
+              <a:graphicFrameLocks xmlns:a="http://schemas.openxmlformats.org/drawingml/2006/main" noChangeAspect="1"/>
+            </wp:cNvGraphicFramePr>
+            <a:graphic xmlns:a="http://schemas.openxmlformats.org/drawingml/2006/main">
+              <a:graphicData uri="http://schemas.openxmlformats.org/drawingml/2006/picture">
+                <pic:pic xmlns:pic="http://schemas.openxmlformats.org/drawingml/2006/picture">
+                  <pic:nvPicPr>
+                    <pic:cNvPr id="1" name=""/>
+                    <pic:cNvPicPr/>
+                  </pic:nvPicPr>
+                  <pic:blipFill>
+                    <a:blip r:embed="rId87"/>
+                    <a:stretch>
+                      <a:fillRect/>
+                    </a:stretch>
+                  </pic:blipFill>
+                  <pic:spPr>
+                    <a:xfrm>
+                      <a:off x="0" y="0"/>
+                      <a:ext cx="5731510" cy="5178425"/>
+                    </a:xfrm>
+                    <a:prstGeom prst="rect">
+                      <a:avLst/>
+                    </a:prstGeom>
+                  </pic:spPr>
+                </pic:pic>
+              </a:graphicData>
+            </a:graphic>
+          </wp:inline>
+        </w:drawing>
+      </w:r>
+    </w:p>
+    <w:p>
+      <w:pPr>
+        <w:jc w:val="both"/>
+        <w:rPr>
+          <w:lang w:val="en-US"/>
+        </w:rPr>
+      </w:pPr>
+      <w:bookmarkStart w:id="0" w:name="_GoBack"/>
+      <w:bookmarkEnd w:id="0"/>
+    </w:p>
+    <w:p>
+      <w:pPr>
         <w:pStyle w:val="ListParagraph"/>
         <w:numPr>
           <w:ilvl w:val="0"/>
@@ -7332,7 +7968,7 @@
                     <pic:cNvPicPr/>
                   </pic:nvPicPr>
                   <pic:blipFill>
-                    <a:blip r:embed="rId80"/>
+                    <a:blip r:embed="rId88"/>
                     <a:stretch>
                       <a:fillRect/>
                     </a:stretch>
@@ -7365,6 +8001,7 @@
           <w:noProof/>
           <w:lang w:eastAsia="en-GB"/>
         </w:rPr>
+        <w:lastRenderedPageBreak/>
         <w:drawing>
           <wp:inline distT="0" distB="0" distL="0" distR="0" wp14:anchorId="6112D227" wp14:editId="0281E57D">
             <wp:extent cx="5433531" cy="5319221"/>
@@ -7381,7 +8018,7 @@
                     <pic:cNvPicPr/>
                   </pic:nvPicPr>
                   <pic:blipFill>
-                    <a:blip r:embed="rId81"/>
+                    <a:blip r:embed="rId89"/>
                     <a:stretch>
                       <a:fillRect/>
                     </a:stretch>
@@ -7502,7 +8139,7 @@
                     <pic:cNvPicPr/>
                   </pic:nvPicPr>
                   <pic:blipFill>
-                    <a:blip r:embed="rId82"/>
+                    <a:blip r:embed="rId90"/>
                     <a:stretch>
                       <a:fillRect/>
                     </a:stretch>
@@ -7552,7 +8189,7 @@
                     <pic:cNvPicPr/>
                   </pic:nvPicPr>
                   <pic:blipFill>
-                    <a:blip r:embed="rId83"/>
+                    <a:blip r:embed="rId91"/>
                     <a:stretch>
                       <a:fillRect/>
                     </a:stretch>
@@ -7648,7 +8285,7 @@
                     <pic:cNvPicPr/>
                   </pic:nvPicPr>
                   <pic:blipFill>
-                    <a:blip r:embed="rId84"/>
+                    <a:blip r:embed="rId92"/>
                     <a:stretch>
                       <a:fillRect/>
                     </a:stretch>
@@ -7724,7 +8361,7 @@
                     <pic:cNvPicPr/>
                   </pic:nvPicPr>
                   <pic:blipFill>
-                    <a:blip r:embed="rId85"/>
+                    <a:blip r:embed="rId93"/>
                     <a:stretch>
                       <a:fillRect/>
                     </a:stretch>
@@ -7774,7 +8411,7 @@
                     <pic:cNvPicPr/>
                   </pic:nvPicPr>
                   <pic:blipFill>
-                    <a:blip r:embed="rId86"/>
+                    <a:blip r:embed="rId94"/>
                     <a:stretch>
                       <a:fillRect/>
                     </a:stretch>
@@ -7895,7 +8532,7 @@
                     <pic:cNvPicPr/>
                   </pic:nvPicPr>
                   <pic:blipFill>
-                    <a:blip r:embed="rId87"/>
+                    <a:blip r:embed="rId95"/>
                     <a:stretch>
                       <a:fillRect/>
                     </a:stretch>
@@ -7944,7 +8581,7 @@
                     <pic:cNvPicPr/>
                   </pic:nvPicPr>
                   <pic:blipFill>
-                    <a:blip r:embed="rId88"/>
+                    <a:blip r:embed="rId96"/>
                     <a:stretch>
                       <a:fillRect/>
                     </a:stretch>
@@ -8007,7 +8644,7 @@
                     <pic:cNvPicPr/>
                   </pic:nvPicPr>
                   <pic:blipFill>
-                    <a:blip r:embed="rId89"/>
+                    <a:blip r:embed="rId97"/>
                     <a:stretch>
                       <a:fillRect/>
                     </a:stretch>
@@ -8064,7 +8701,7 @@
                     <pic:cNvPicPr/>
                   </pic:nvPicPr>
                   <pic:blipFill>
-                    <a:blip r:embed="rId90">
+                    <a:blip r:embed="rId98">
                       <a:extLst>
                         <a:ext uri="{28A0092B-C50C-407E-A947-70E740481C1C}">
                           <a14:useLocalDpi xmlns:a14="http://schemas.microsoft.com/office/drawing/2010/main" val="0"/>
@@ -8127,7 +8764,7 @@
                     <pic:cNvPicPr/>
                   </pic:nvPicPr>
                   <pic:blipFill>
-                    <a:blip r:embed="rId91"/>
+                    <a:blip r:embed="rId99"/>
                     <a:stretch>
                       <a:fillRect/>
                     </a:stretch>
@@ -8176,7 +8813,7 @@
                     <pic:cNvPicPr/>
                   </pic:nvPicPr>
                   <pic:blipFill>
-                    <a:blip r:embed="rId92"/>
+                    <a:blip r:embed="rId100"/>
                     <a:stretch>
                       <a:fillRect/>
                     </a:stretch>
@@ -8257,7 +8894,7 @@
                     <pic:cNvPicPr/>
                   </pic:nvPicPr>
                   <pic:blipFill>
-                    <a:blip r:embed="rId93"/>
+                    <a:blip r:embed="rId101"/>
                     <a:stretch>
                       <a:fillRect/>
                     </a:stretch>
@@ -8413,7 +9050,7 @@
                     <pic:cNvPicPr/>
                   </pic:nvPicPr>
                   <pic:blipFill>
-                    <a:blip r:embed="rId94"/>
+                    <a:blip r:embed="rId102"/>
                     <a:stretch>
                       <a:fillRect/>
                     </a:stretch>
@@ -8454,7 +9091,7 @@
                     <pic:cNvPicPr/>
                   </pic:nvPicPr>
                   <pic:blipFill>
-                    <a:blip r:embed="rId95"/>
+                    <a:blip r:embed="rId103"/>
                     <a:stretch>
                       <a:fillRect/>
                     </a:stretch>
@@ -8495,7 +9132,7 @@
                     <pic:cNvPicPr/>
                   </pic:nvPicPr>
                   <pic:blipFill>
-                    <a:blip r:embed="rId96"/>
+                    <a:blip r:embed="rId104"/>
                     <a:stretch>
                       <a:fillRect/>
                     </a:stretch>
@@ -8544,7 +9181,7 @@
                     <pic:cNvPicPr/>
                   </pic:nvPicPr>
                   <pic:blipFill>
-                    <a:blip r:embed="rId97"/>
+                    <a:blip r:embed="rId105"/>
                     <a:stretch>
                       <a:fillRect/>
                     </a:stretch>
@@ -8585,7 +9222,7 @@
                     <pic:cNvPicPr/>
                   </pic:nvPicPr>
                   <pic:blipFill>
-                    <a:blip r:embed="rId98"/>
+                    <a:blip r:embed="rId106"/>
                     <a:stretch>
                       <a:fillRect/>
                     </a:stretch>
@@ -8634,7 +9271,7 @@
                     <pic:cNvPicPr/>
                   </pic:nvPicPr>
                   <pic:blipFill>
-                    <a:blip r:embed="rId99"/>
+                    <a:blip r:embed="rId107"/>
                     <a:stretch>
                       <a:fillRect/>
                     </a:stretch>
@@ -8755,7 +9392,7 @@
                     <pic:cNvPicPr/>
                   </pic:nvPicPr>
                   <pic:blipFill>
-                    <a:blip r:embed="rId100"/>
+                    <a:blip r:embed="rId108"/>
                     <a:stretch>
                       <a:fillRect/>
                     </a:stretch>
@@ -8804,7 +9441,7 @@
                     <pic:cNvPicPr/>
                   </pic:nvPicPr>
                   <pic:blipFill>
-                    <a:blip r:embed="rId101"/>
+                    <a:blip r:embed="rId109"/>
                     <a:stretch>
                       <a:fillRect/>
                     </a:stretch>
@@ -8893,7 +9530,7 @@
                     <pic:cNvPicPr/>
                   </pic:nvPicPr>
                   <pic:blipFill>
-                    <a:blip r:embed="rId102"/>
+                    <a:blip r:embed="rId110"/>
                     <a:stretch>
                       <a:fillRect/>
                     </a:stretch>
@@ -8990,7 +9627,7 @@
                     <pic:cNvPicPr/>
                   </pic:nvPicPr>
                   <pic:blipFill>
-                    <a:blip r:embed="rId103"/>
+                    <a:blip r:embed="rId111"/>
                     <a:stretch>
                       <a:fillRect/>
                     </a:stretch>
@@ -9146,7 +9783,7 @@
                     <pic:cNvPicPr/>
                   </pic:nvPicPr>
                   <pic:blipFill>
-                    <a:blip r:embed="rId104"/>
+                    <a:blip r:embed="rId112"/>
                     <a:stretch>
                       <a:fillRect/>
                     </a:stretch>
@@ -9294,7 +9931,7 @@
                     <pic:cNvPicPr/>
                   </pic:nvPicPr>
                   <pic:blipFill>
-                    <a:blip r:embed="rId105"/>
+                    <a:blip r:embed="rId113"/>
                     <a:stretch>
                       <a:fillRect/>
                     </a:stretch>
@@ -9335,7 +9972,7 @@
                     <pic:cNvPicPr/>
                   </pic:nvPicPr>
                   <pic:blipFill>
-                    <a:blip r:embed="rId106"/>
+                    <a:blip r:embed="rId114"/>
                     <a:stretch>
                       <a:fillRect/>
                     </a:stretch>
@@ -9411,7 +10048,7 @@
                     <pic:cNvPicPr/>
                   </pic:nvPicPr>
                   <pic:blipFill>
-                    <a:blip r:embed="rId107"/>
+                    <a:blip r:embed="rId115"/>
                     <a:stretch>
                       <a:fillRect/>
                     </a:stretch>
@@ -9531,13 +10168,7 @@
         <w:rPr>
           <w:lang w:val="en-US"/>
         </w:rPr>
-        <w:t>To help us with visualization w</w:t>
-      </w:r>
-      <w:r>
-        <w:rPr>
-          <w:lang w:val="en-US"/>
-        </w:rPr>
-        <w:t xml:space="preserve">e will also add 2 </w:t>
+        <w:t xml:space="preserve">To help us with visualization we will also add 2 </w:t>
       </w:r>
       <w:r>
         <w:rPr>
@@ -9550,13 +10181,7 @@
         <w:rPr>
           <w:lang w:val="en-US"/>
         </w:rPr>
-        <w:t xml:space="preserve"> </w:t>
-      </w:r>
-      <w:r>
-        <w:rPr>
-          <w:lang w:val="en-US"/>
-        </w:rPr>
-        <w:t xml:space="preserve">to the </w:t>
+        <w:t xml:space="preserve"> to the </w:t>
       </w:r>
       <w:r>
         <w:rPr>
@@ -9608,7 +10233,8 @@
       </w:pPr>
       <w:r>
         <w:rPr>
-          <w:lang w:val="en-US"/>
+          <w:noProof/>
+          <w:lang w:eastAsia="en-GB"/>
         </w:rPr>
         <w:drawing>
           <wp:inline distT="0" distB="0" distL="0" distR="0" wp14:anchorId="6F943E21" wp14:editId="252074BF">
@@ -9626,7 +10252,7 @@
                     <pic:cNvPicPr/>
                   </pic:nvPicPr>
                   <pic:blipFill>
-                    <a:blip r:embed="rId108"/>
+                    <a:blip r:embed="rId116"/>
                     <a:stretch>
                       <a:fillRect/>
                     </a:stretch>
@@ -9685,7 +10311,8 @@
       <w:r>
         <w:rPr>
           <w:b/>
-          <w:lang w:val="en-US"/>
+          <w:noProof/>
+          <w:lang w:eastAsia="en-GB"/>
         </w:rPr>
         <w:drawing>
           <wp:inline distT="0" distB="0" distL="0" distR="0" wp14:anchorId="692B877F" wp14:editId="45F9F13F">
@@ -9703,7 +10330,7 @@
                     <pic:cNvPicPr/>
                   </pic:nvPicPr>
                   <pic:blipFill>
-                    <a:blip r:embed="rId109"/>
+                    <a:blip r:embed="rId117"/>
                     <a:stretch>
                       <a:fillRect/>
                     </a:stretch>
@@ -9771,7 +10398,7 @@
                     <pic:cNvPicPr/>
                   </pic:nvPicPr>
                   <pic:blipFill>
-                    <a:blip r:embed="rId110"/>
+                    <a:blip r:embed="rId118"/>
                     <a:stretch>
                       <a:fillRect/>
                     </a:stretch>
@@ -9837,7 +10464,8 @@
       </w:pPr>
       <w:r>
         <w:rPr>
-          <w:lang w:val="en-US"/>
+          <w:noProof/>
+          <w:lang w:eastAsia="en-GB"/>
         </w:rPr>
         <w:drawing>
           <wp:inline distT="0" distB="0" distL="0" distR="0" wp14:anchorId="2155E914" wp14:editId="3950F131">
@@ -9855,7 +10483,7 @@
                     <pic:cNvPicPr/>
                   </pic:nvPicPr>
                   <pic:blipFill>
-                    <a:blip r:embed="rId111"/>
+                    <a:blip r:embed="rId119"/>
                     <a:stretch>
                       <a:fillRect/>
                     </a:stretch>
@@ -9944,7 +10572,7 @@
                     <pic:cNvPicPr/>
                   </pic:nvPicPr>
                   <pic:blipFill>
-                    <a:blip r:embed="rId112"/>
+                    <a:blip r:embed="rId120"/>
                     <a:stretch>
                       <a:fillRect/>
                     </a:stretch>
@@ -9994,7 +10622,7 @@
                     <pic:cNvPicPr/>
                   </pic:nvPicPr>
                   <pic:blipFill>
-                    <a:blip r:embed="rId113"/>
+                    <a:blip r:embed="rId121"/>
                     <a:stretch>
                       <a:fillRect/>
                     </a:stretch>
@@ -10043,7 +10671,7 @@
                     <pic:cNvPicPr/>
                   </pic:nvPicPr>
                   <pic:blipFill>
-                    <a:blip r:embed="rId114"/>
+                    <a:blip r:embed="rId122"/>
                     <a:stretch>
                       <a:fillRect/>
                     </a:stretch>
@@ -10158,7 +10786,7 @@
                     <pic:cNvPicPr/>
                   </pic:nvPicPr>
                   <pic:blipFill>
-                    <a:blip r:embed="rId115"/>
+                    <a:blip r:embed="rId123"/>
                     <a:stretch>
                       <a:fillRect/>
                     </a:stretch>
@@ -10199,7 +10827,7 @@
                     <pic:cNvPicPr/>
                   </pic:nvPicPr>
                   <pic:blipFill>
-                    <a:blip r:embed="rId116"/>
+                    <a:blip r:embed="rId124"/>
                     <a:stretch>
                       <a:fillRect/>
                     </a:stretch>
@@ -10248,7 +10876,7 @@
                     <pic:cNvPicPr/>
                   </pic:nvPicPr>
                   <pic:blipFill>
-                    <a:blip r:embed="rId117"/>
+                    <a:blip r:embed="rId125"/>
                     <a:stretch>
                       <a:fillRect/>
                     </a:stretch>
@@ -10425,7 +11053,7 @@
                     <pic:cNvPicPr/>
                   </pic:nvPicPr>
                   <pic:blipFill>
-                    <a:blip r:embed="rId118"/>
+                    <a:blip r:embed="rId126"/>
                     <a:stretch>
                       <a:fillRect/>
                     </a:stretch>
@@ -10501,7 +11129,7 @@
                     <pic:cNvPicPr/>
                   </pic:nvPicPr>
                   <pic:blipFill>
-                    <a:blip r:embed="rId119"/>
+                    <a:blip r:embed="rId127"/>
                     <a:stretch>
                       <a:fillRect/>
                     </a:stretch>
@@ -10603,7 +11231,7 @@
                     <pic:cNvPicPr/>
                   </pic:nvPicPr>
                   <pic:blipFill>
-                    <a:blip r:embed="rId120"/>
+                    <a:blip r:embed="rId128"/>
                     <a:stretch>
                       <a:fillRect/>
                     </a:stretch>
@@ -10695,7 +11323,8 @@
       </w:pPr>
       <w:r>
         <w:rPr>
-          <w:lang w:val="en-US"/>
+          <w:noProof/>
+          <w:lang w:eastAsia="en-GB"/>
         </w:rPr>
         <w:drawing>
           <wp:inline distT="0" distB="0" distL="0" distR="0" wp14:anchorId="3AEF4411" wp14:editId="5CEA43B0">
@@ -10713,7 +11342,7 @@
                     <pic:cNvPicPr/>
                   </pic:nvPicPr>
                   <pic:blipFill>
-                    <a:blip r:embed="rId121"/>
+                    <a:blip r:embed="rId129"/>
                     <a:stretch>
                       <a:fillRect/>
                     </a:stretch>
@@ -10757,7 +11386,8 @@
       </w:pPr>
       <w:r>
         <w:rPr>
-          <w:lang w:val="en-US"/>
+          <w:noProof/>
+          <w:lang w:eastAsia="en-GB"/>
         </w:rPr>
         <w:drawing>
           <wp:inline distT="0" distB="0" distL="0" distR="0" wp14:anchorId="3B3E080B" wp14:editId="750F4487">
@@ -10775,7 +11405,7 @@
                     <pic:cNvPicPr/>
                   </pic:nvPicPr>
                   <pic:blipFill>
-                    <a:blip r:embed="rId122"/>
+                    <a:blip r:embed="rId130"/>
                     <a:stretch>
                       <a:fillRect/>
                     </a:stretch>
@@ -10805,7 +11435,8 @@
       </w:pPr>
       <w:r>
         <w:rPr>
-          <w:lang w:val="en-US"/>
+          <w:noProof/>
+          <w:lang w:eastAsia="en-GB"/>
         </w:rPr>
         <w:drawing>
           <wp:inline distT="0" distB="0" distL="0" distR="0" wp14:anchorId="198A5C92" wp14:editId="5FBFB09D">
@@ -10823,7 +11454,7 @@
                     <pic:cNvPicPr/>
                   </pic:nvPicPr>
                   <pic:blipFill>
-                    <a:blip r:embed="rId123"/>
+                    <a:blip r:embed="rId131"/>
                     <a:stretch>
                       <a:fillRect/>
                     </a:stretch>
@@ -10926,7 +11557,7 @@
                     <pic:cNvPicPr/>
                   </pic:nvPicPr>
                   <pic:blipFill>
-                    <a:blip r:embed="rId124"/>
+                    <a:blip r:embed="rId132"/>
                     <a:stretch>
                       <a:fillRect/>
                     </a:stretch>
@@ -10975,7 +11606,7 @@
                     <pic:cNvPicPr/>
                   </pic:nvPicPr>
                   <pic:blipFill>
-                    <a:blip r:embed="rId125"/>
+                    <a:blip r:embed="rId133"/>
                     <a:stretch>
                       <a:fillRect/>
                     </a:stretch>
@@ -11024,7 +11655,7 @@
                     <pic:cNvPicPr/>
                   </pic:nvPicPr>
                   <pic:blipFill>
-                    <a:blip r:embed="rId126"/>
+                    <a:blip r:embed="rId134"/>
                     <a:stretch>
                       <a:fillRect/>
                     </a:stretch>
@@ -11141,7 +11772,7 @@
                     <pic:cNvPicPr/>
                   </pic:nvPicPr>
                   <pic:blipFill>
-                    <a:blip r:embed="rId127"/>
+                    <a:blip r:embed="rId135"/>
                     <a:stretch>
                       <a:fillRect/>
                     </a:stretch>
@@ -11270,7 +11901,7 @@
                     <pic:cNvPicPr/>
                   </pic:nvPicPr>
                   <pic:blipFill>
-                    <a:blip r:embed="rId128"/>
+                    <a:blip r:embed="rId136"/>
                     <a:stretch>
                       <a:fillRect/>
                     </a:stretch>
@@ -11319,7 +11950,7 @@
                     <pic:cNvPicPr/>
                   </pic:nvPicPr>
                   <pic:blipFill>
-                    <a:blip r:embed="rId129"/>
+                    <a:blip r:embed="rId137"/>
                     <a:stretch>
                       <a:fillRect/>
                     </a:stretch>
@@ -11368,7 +11999,7 @@
                     <pic:cNvPicPr/>
                   </pic:nvPicPr>
                   <pic:blipFill>
-                    <a:blip r:embed="rId130"/>
+                    <a:blip r:embed="rId138"/>
                     <a:stretch>
                       <a:fillRect/>
                     </a:stretch>
@@ -11444,7 +12075,7 @@
                     <pic:cNvPicPr/>
                   </pic:nvPicPr>
                   <pic:blipFill>
-                    <a:blip r:embed="rId131"/>
+                    <a:blip r:embed="rId139"/>
                     <a:stretch>
                       <a:fillRect/>
                     </a:stretch>
@@ -11536,7 +12167,7 @@
                     <pic:cNvPicPr/>
                   </pic:nvPicPr>
                   <pic:blipFill>
-                    <a:blip r:embed="rId132"/>
+                    <a:blip r:embed="rId140"/>
                     <a:stretch>
                       <a:fillRect/>
                     </a:stretch>
@@ -11585,7 +12216,7 @@
                     <pic:cNvPicPr/>
                   </pic:nvPicPr>
                   <pic:blipFill>
-                    <a:blip r:embed="rId133"/>
+                    <a:blip r:embed="rId141"/>
                     <a:stretch>
                       <a:fillRect/>
                     </a:stretch>
@@ -11648,7 +12279,7 @@
                     <pic:cNvPicPr/>
                   </pic:nvPicPr>
                   <pic:blipFill>
-                    <a:blip r:embed="rId134"/>
+                    <a:blip r:embed="rId142"/>
                     <a:stretch>
                       <a:fillRect/>
                     </a:stretch>
@@ -11812,7 +12443,7 @@
                     <pic:cNvPicPr/>
                   </pic:nvPicPr>
                   <pic:blipFill>
-                    <a:blip r:embed="rId135"/>
+                    <a:blip r:embed="rId143"/>
                     <a:stretch>
                       <a:fillRect/>
                     </a:stretch>
@@ -11861,7 +12492,7 @@
                     <pic:cNvPicPr/>
                   </pic:nvPicPr>
                   <pic:blipFill>
-                    <a:blip r:embed="rId136"/>
+                    <a:blip r:embed="rId144"/>
                     <a:stretch>
                       <a:fillRect/>
                     </a:stretch>
@@ -12008,7 +12639,7 @@
                     <pic:cNvPicPr/>
                   </pic:nvPicPr>
                   <pic:blipFill>
-                    <a:blip r:embed="rId137"/>
+                    <a:blip r:embed="rId145"/>
                     <a:stretch>
                       <a:fillRect/>
                     </a:stretch>
@@ -12087,7 +12718,8 @@
       </w:pPr>
       <w:r>
         <w:rPr>
-          <w:lang w:val="en-US"/>
+          <w:noProof/>
+          <w:lang w:eastAsia="en-GB"/>
         </w:rPr>
         <w:drawing>
           <wp:inline distT="0" distB="0" distL="0" distR="0" wp14:anchorId="2613FD55" wp14:editId="4E9DB7C3">
@@ -12105,7 +12737,7 @@
                     <pic:cNvPicPr/>
                   </pic:nvPicPr>
                   <pic:blipFill>
-                    <a:blip r:embed="rId138"/>
+                    <a:blip r:embed="rId146"/>
                     <a:stretch>
                       <a:fillRect/>
                     </a:stretch>
@@ -12151,7 +12783,8 @@
       </w:pPr>
       <w:r>
         <w:rPr>
-          <w:lang w:val="en-US"/>
+          <w:noProof/>
+          <w:lang w:eastAsia="en-GB"/>
         </w:rPr>
         <w:drawing>
           <wp:inline distT="0" distB="0" distL="0" distR="0" wp14:anchorId="0CDA546D" wp14:editId="380E5BD1">
@@ -12169,7 +12802,7 @@
                     <pic:cNvPicPr/>
                   </pic:nvPicPr>
                   <pic:blipFill>
-                    <a:blip r:embed="rId139"/>
+                    <a:blip r:embed="rId147"/>
                     <a:stretch>
                       <a:fillRect/>
                     </a:stretch>
@@ -12232,7 +12865,7 @@
                     <pic:cNvPicPr/>
                   </pic:nvPicPr>
                   <pic:blipFill>
-                    <a:blip r:embed="rId140"/>
+                    <a:blip r:embed="rId148"/>
                     <a:stretch>
                       <a:fillRect/>
                     </a:stretch>
@@ -12262,7 +12895,8 @@
       </w:pPr>
       <w:r>
         <w:rPr>
-          <w:lang w:val="en-US"/>
+          <w:noProof/>
+          <w:lang w:eastAsia="en-GB"/>
         </w:rPr>
         <w:drawing>
           <wp:inline distT="0" distB="0" distL="0" distR="0" wp14:anchorId="095B31FC" wp14:editId="608C6B7A">
@@ -12280,7 +12914,7 @@
                     <pic:cNvPicPr/>
                   </pic:nvPicPr>
                   <pic:blipFill>
-                    <a:blip r:embed="rId141"/>
+                    <a:blip r:embed="rId149"/>
                     <a:stretch>
                       <a:fillRect/>
                     </a:stretch>
@@ -12310,7 +12944,8 @@
       </w:pPr>
       <w:r>
         <w:rPr>
-          <w:lang w:val="en-US"/>
+          <w:noProof/>
+          <w:lang w:eastAsia="en-GB"/>
         </w:rPr>
         <w:drawing>
           <wp:inline distT="0" distB="0" distL="0" distR="0" wp14:anchorId="7F0DC96F" wp14:editId="41E66F41">
@@ -12328,7 +12963,7 @@
                     <pic:cNvPicPr/>
                   </pic:nvPicPr>
                   <pic:blipFill>
-                    <a:blip r:embed="rId142"/>
+                    <a:blip r:embed="rId150"/>
                     <a:stretch>
                       <a:fillRect/>
                     </a:stretch>
@@ -12364,8 +12999,6 @@
           <w:lang w:val="en-US"/>
         </w:rPr>
       </w:pPr>
-      <w:bookmarkStart w:id="0" w:name="_GoBack"/>
-      <w:bookmarkEnd w:id="0"/>
       <w:r>
         <w:rPr>
           <w:lang w:val="en-US"/>
@@ -12382,7 +13015,8 @@
       </w:pPr>
       <w:r>
         <w:rPr>
-          <w:lang w:val="en-US"/>
+          <w:noProof/>
+          <w:lang w:eastAsia="en-GB"/>
         </w:rPr>
         <w:drawing>
           <wp:inline distT="0" distB="0" distL="0" distR="0" wp14:anchorId="338F4855" wp14:editId="36F5D458">
@@ -12400,7 +13034,7 @@
                     <pic:cNvPicPr/>
                   </pic:nvPicPr>
                   <pic:blipFill>
-                    <a:blip r:embed="rId143"/>
+                    <a:blip r:embed="rId151"/>
                     <a:stretch>
                       <a:fillRect/>
                     </a:stretch>

</xml_diff>